<commit_message>
Minore amendment to ECC.docx
</commit_message>
<xml_diff>
--- a/ELEKTA CODING CHALLENGE.docx
+++ b/ELEKTA CODING CHALLENGE.docx
@@ -368,13 +368,8 @@
       <w:pPr>
         <w:spacing w:after="215"/>
       </w:pPr>
-      <w:proofErr w:type="gramStart"/>
-      <w:r>
-        <w:t>In order to</w:t>
-      </w:r>
-      <w:proofErr w:type="gramEnd"/>
-      <w:r>
-        <w:t xml:space="preserve"> complete this coding challenge, you will require the following: </w:t>
+      <w:r>
+        <w:t xml:space="preserve">In order to complete this coding challenge, you will require the following: </w:t>
       </w:r>
     </w:p>
     <w:p>
@@ -389,7 +384,7 @@
       <w:r>
         <w:t xml:space="preserve">Visual Studio 2015 (A free community edition can be obtained from the following link </w:t>
       </w:r>
-      <w:hyperlink r:id="rId5">
+      <w:hyperlink r:id="rId6">
         <w:r>
           <w:rPr>
             <w:color w:val="0563C1"/>
@@ -398,7 +393,7 @@
           <w:t>https://www.visualstudio.com/free</w:t>
         </w:r>
       </w:hyperlink>
-      <w:hyperlink r:id="rId6">
+      <w:hyperlink r:id="rId7">
         <w:r>
           <w:rPr>
             <w:color w:val="0563C1"/>
@@ -407,7 +402,7 @@
           <w:t>-</w:t>
         </w:r>
       </w:hyperlink>
-      <w:hyperlink r:id="rId7">
+      <w:hyperlink r:id="rId8">
         <w:r>
           <w:rPr>
             <w:color w:val="0563C1"/>
@@ -416,7 +411,7 @@
           <w:t>developer</w:t>
         </w:r>
       </w:hyperlink>
-      <w:hyperlink r:id="rId8">
+      <w:hyperlink r:id="rId9">
         <w:r>
           <w:rPr>
             <w:color w:val="0563C1"/>
@@ -425,7 +420,7 @@
           <w:t>-</w:t>
         </w:r>
       </w:hyperlink>
-      <w:hyperlink r:id="rId9">
+      <w:hyperlink r:id="rId10">
         <w:r>
           <w:rPr>
             <w:color w:val="0563C1"/>
@@ -434,7 +429,7 @@
           <w:t>offers/</w:t>
         </w:r>
       </w:hyperlink>
-      <w:hyperlink r:id="rId10">
+      <w:hyperlink r:id="rId11">
         <w:r>
           <w:t>)</w:t>
         </w:r>
@@ -837,15 +832,7 @@
         <w:tab/>
       </w:r>
       <w:r>
-        <w:t xml:space="preserve">A file attachment (ZIP file type) containing </w:t>
-      </w:r>
-      <w:proofErr w:type="gramStart"/>
-      <w:r>
-        <w:t>all of</w:t>
-      </w:r>
-      <w:proofErr w:type="gramEnd"/>
-      <w:r>
-        <w:t xml:space="preserve"> the files (i.e., C# source code, Visual Studio C# project) required to build your Microsoft .NET C# project. Include the provided source code files in your project. </w:t>
+        <w:t xml:space="preserve">A file attachment (ZIP file type) containing all of the files (i.e., C# source code, Visual Studio C# project) required to build your Microsoft .NET C# project. Include the provided source code files in your project. </w:t>
       </w:r>
     </w:p>
     <w:p>
@@ -1093,26 +1080,13 @@
     </w:p>
     <w:p>
       <w:r>
-        <w:t xml:space="preserve">Thanks for this, a very interesting a stimulating challenge. The WPF app should run ‘out of the box’, I’ve swapped out the Data access class for the </w:t>
-      </w:r>
-      <w:proofErr w:type="spellStart"/>
-      <w:r>
-        <w:t>IReportRepo</w:t>
-      </w:r>
-      <w:proofErr w:type="spellEnd"/>
-      <w:r>
-        <w:t xml:space="preserve"> interface to point to </w:t>
+        <w:t xml:space="preserve">Thanks for this, a very interesting a stimulating challenge. The WPF app should run ‘out of the box’, I’ve swapped out the Data access class for the IReportRepo interface to point to </w:t>
       </w:r>
       <w:r>
         <w:t xml:space="preserve">the </w:t>
       </w:r>
-      <w:proofErr w:type="spellStart"/>
-      <w:r>
-        <w:t>ReportRepoTest</w:t>
-      </w:r>
-      <w:proofErr w:type="spellEnd"/>
-      <w:r>
-        <w:t xml:space="preserve"> class</w:t>
+      <w:r>
+        <w:t>ReportRepoTest class</w:t>
       </w:r>
       <w:r>
         <w:t xml:space="preserve"> in the Bootstrapper class</w:t>
@@ -1124,44 +1098,20 @@
     <w:p/>
     <w:p>
       <w:r>
-        <w:t xml:space="preserve">I’ve used </w:t>
-      </w:r>
-      <w:proofErr w:type="spellStart"/>
-      <w:r>
-        <w:t>Caliburn</w:t>
-      </w:r>
-      <w:proofErr w:type="spellEnd"/>
-      <w:r>
-        <w:t xml:space="preserve"> Micro for the MVVM </w:t>
-      </w:r>
-      <w:proofErr w:type="gramStart"/>
-      <w:r>
-        <w:t>pattern, and</w:t>
-      </w:r>
-      <w:proofErr w:type="gramEnd"/>
-      <w:r>
-        <w:t xml:space="preserve"> have been impressed with it.</w:t>
-      </w:r>
-    </w:p>
-    <w:p>
-      <w:r>
-        <w:t xml:space="preserve">Unit testing uses MOQ. Only 2 I’m afraid. </w:t>
-      </w:r>
-      <w:proofErr w:type="gramStart"/>
-      <w:r>
-        <w:t>However</w:t>
-      </w:r>
-      <w:proofErr w:type="gramEnd"/>
-      <w:r>
-        <w:t xml:space="preserve"> I’m pretty excited about mocking and potentially activating a </w:t>
-      </w:r>
-      <w:proofErr w:type="spellStart"/>
-      <w:r>
-        <w:t>ViewModel</w:t>
-      </w:r>
-      <w:proofErr w:type="spellEnd"/>
-      <w:r>
-        <w:t xml:space="preserve"> in the test project.</w:t>
+        <w:t>I’ve used Caliburn Micro for the MVVM pattern and have been impressed with it.</w:t>
+      </w:r>
+    </w:p>
+    <w:p>
+      <w:r>
+        <w:t>Unit testing uses MOQ. Only 2 I’m afraid. However</w:t>
+      </w:r>
+      <w:r>
+        <w:t>,</w:t>
+      </w:r>
+      <w:bookmarkStart w:id="0" w:name="_GoBack"/>
+      <w:bookmarkEnd w:id="0"/>
+      <w:r>
+        <w:t xml:space="preserve"> I’m pretty excited about mocking and potentially activating a ViewModel in the test project.</w:t>
       </w:r>
     </w:p>
     <w:p/>
@@ -1253,8 +1203,6 @@
       <w:r>
         <w:t xml:space="preserve"> or a combination of these</w:t>
       </w:r>
-      <w:bookmarkStart w:id="0" w:name="_GoBack"/>
-      <w:bookmarkEnd w:id="0"/>
       <w:r>
         <w:t>. As such the data structure would look l</w:t>
       </w:r>
@@ -1274,15 +1222,7 @@
         <w:t xml:space="preserve"> left to do. Ironically enough the area where I ran out of time after thinking about data structure </w:t>
       </w:r>
       <w:r>
-        <w:t xml:space="preserve">and a vehicle to deliver the demo to the client was the report writing itself. I have improved this with some basic error handling and making the string construction more efficient. I think the first task I would give to the Junior Dev would be to say that there is no need to reinvent the wheel when it comes to either DataGrid / </w:t>
-      </w:r>
-      <w:proofErr w:type="spellStart"/>
-      <w:r>
-        <w:t>BindableCollection</w:t>
-      </w:r>
-      <w:proofErr w:type="spellEnd"/>
-      <w:r>
-        <w:t xml:space="preserve"> / List&lt;Object&gt; TO csv file using C#. I’d ask him or her to evaluate the library options that have already been written</w:t>
+        <w:t>and a vehicle to deliver the demo to the client was the report writing itself. I have improved this with some basic error handling and making the string construction more efficient. I think the first task I would give to the Junior Dev would be to say that there is no need to reinvent the wheel when it comes to either DataGrid / BindableCollection / List&lt;Object&gt; TO csv file using C#. I’d ask him or her to evaluate the library options that have already been written</w:t>
       </w:r>
       <w:r>
         <w:t xml:space="preserve"> to do this and implement the best.</w:t>
@@ -1323,7 +1263,7 @@
                     <pic:cNvPicPr/>
                   </pic:nvPicPr>
                   <pic:blipFill>
-                    <a:blip r:embed="rId11"/>
+                    <a:blip r:embed="rId12"/>
                     <a:stretch>
                       <a:fillRect/>
                     </a:stretch>
@@ -2547,4 +2487,16 @@
     </a:ext>
   </a:extLst>
 </a:theme>
+</file>
+
+<file path=customXml/item1.xml><?xml version="1.0" encoding="utf-8"?>
+<b:Sources xmlns:b="http://schemas.openxmlformats.org/officeDocument/2006/bibliography" xmlns="http://schemas.openxmlformats.org/officeDocument/2006/bibliography" SelectedStyle="\APASixthEditionOfficeOnline.xsl" StyleName="APA" Version="6"/>
+</file>
+
+<file path=customXml/itemProps1.xml><?xml version="1.0" encoding="utf-8"?>
+<ds:datastoreItem xmlns:ds="http://schemas.openxmlformats.org/officeDocument/2006/customXml" ds:itemID="{C0BE84C1-A69B-4539-A23A-4491A282337A}">
+  <ds:schemaRefs>
+    <ds:schemaRef ds:uri="http://schemas.openxmlformats.org/officeDocument/2006/bibliography"/>
+  </ds:schemaRefs>
+</ds:datastoreItem>
 </file>
</xml_diff>